<commit_message>
star rating to blue, feedback connected, home page layout fixed.
</commit_message>
<xml_diff>
--- a/User testing.docx
+++ b/User testing.docx
@@ -16,6 +16,13 @@
       </w:r>
     </w:p>
     <w:p>
+      <w:pPr>
+        <w:pStyle w:val="ListParagraph"/>
+        <w:numPr>
+          <w:ilvl w:val="0"/>
+          <w:numId w:val="1"/>
+        </w:numPr>
+      </w:pPr>
       <w:r>
         <w:t xml:space="preserve">Inconsistent Spanish switch (need everything in Spanish, now it’s just half/half). For example, genre, buttons, movie data, </w:t>
       </w:r>
@@ -29,128 +36,162 @@
       </w:r>
     </w:p>
     <w:p>
-      <w:r>
-        <w:t>Content management -if you’re on “want to watch” then there should only be buttons for Watched or Watching, omit the button for the tab you’re on</w:t>
+      <w:pPr>
+        <w:pStyle w:val="ListParagraph"/>
+        <w:numPr>
+          <w:ilvl w:val="0"/>
+          <w:numId w:val="1"/>
+        </w:numPr>
+      </w:pPr>
+      <w:r>
+        <w:t xml:space="preserve">Binge number on front page with the </w:t>
+      </w:r>
+      <w:proofErr w:type="gramStart"/>
+      <w:r>
+        <w:t>snark  followed</w:t>
+      </w:r>
+      <w:proofErr w:type="gramEnd"/>
+      <w:r>
+        <w:t xml:space="preserve"> by the “start” button was not well received, the number was </w:t>
+      </w:r>
+      <w:proofErr w:type="gramStart"/>
+      <w:r>
+        <w:t>confusing</w:t>
+      </w:r>
+      <w:proofErr w:type="gramEnd"/>
+      <w:r>
+        <w:t xml:space="preserve"> and </w:t>
+      </w:r>
+      <w:proofErr w:type="gramStart"/>
+      <w:r>
+        <w:t>they  expected</w:t>
+      </w:r>
+      <w:proofErr w:type="gramEnd"/>
+      <w:r>
+        <w:t xml:space="preserve"> something to start when they pressed start, not just go to the first show in currently watching (they could be watching a bunch at the same)</w:t>
+      </w:r>
+      <w:r>
+        <w:t xml:space="preserve">. Let’s remove it from the front page for now. </w:t>
       </w:r>
     </w:p>
     <w:p>
-      <w:r>
-        <w:t xml:space="preserve">Binge number on front page with the </w:t>
-      </w:r>
-      <w:proofErr w:type="gramStart"/>
-      <w:r>
-        <w:t>snark  followed</w:t>
-      </w:r>
-      <w:proofErr w:type="gramEnd"/>
-      <w:r>
-        <w:t xml:space="preserve"> by the “start” button was not well received, the number was </w:t>
-      </w:r>
-      <w:proofErr w:type="gramStart"/>
-      <w:r>
-        <w:t>confusing</w:t>
-      </w:r>
-      <w:proofErr w:type="gramEnd"/>
-      <w:r>
-        <w:t xml:space="preserve"> and </w:t>
-      </w:r>
-      <w:proofErr w:type="gramStart"/>
-      <w:r>
-        <w:t>they  expected</w:t>
-      </w:r>
-      <w:proofErr w:type="gramEnd"/>
-      <w:r>
-        <w:t xml:space="preserve"> something to start when they pressed start, not just go to the first show in currently watching (they could be watching a bunch at the same)</w:t>
+      <w:pPr>
+        <w:pStyle w:val="ListParagraph"/>
+        <w:numPr>
+          <w:ilvl w:val="0"/>
+          <w:numId w:val="1"/>
+        </w:numPr>
+      </w:pPr>
+      <w:r>
+        <w:t xml:space="preserve">Mardi Gras button. It only changes the other button’s colors (which </w:t>
+      </w:r>
+      <w:r>
+        <w:t>is a</w:t>
+      </w:r>
+      <w:r>
+        <w:t xml:space="preserve"> good look) but nothing else is Mardi Gras about it. Maybe leave all the </w:t>
+      </w:r>
+      <w:r>
+        <w:t>buttons with</w:t>
+      </w:r>
+      <w:r>
+        <w:t xml:space="preserve"> those colors permanently and find a different use for the Mardi Gras button. </w:t>
       </w:r>
     </w:p>
     <w:p>
-      <w:r>
-        <w:t xml:space="preserve">When you hit a button to move a show (or add a show from a search) you can tell by the </w:t>
-      </w:r>
-      <w:proofErr w:type="gramStart"/>
-      <w:r>
-        <w:t>count</w:t>
-      </w:r>
-      <w:proofErr w:type="gramEnd"/>
-      <w:r>
-        <w:t xml:space="preserve"> but the button gives no indication it was pressed. </w:t>
-      </w:r>
-      <w:proofErr w:type="gramStart"/>
-      <w:r>
-        <w:t>Was</w:t>
-      </w:r>
-      <w:proofErr w:type="gramEnd"/>
-      <w:r>
-        <w:t xml:space="preserve"> confusing. </w:t>
+      <w:pPr>
+        <w:pStyle w:val="ListParagraph"/>
+        <w:numPr>
+          <w:ilvl w:val="0"/>
+          <w:numId w:val="1"/>
+        </w:numPr>
+      </w:pPr>
+      <w:r>
+        <w:t xml:space="preserve">Confirm that notifications will notify you when the next show is airing. </w:t>
       </w:r>
     </w:p>
     <w:p>
-      <w:r>
-        <w:t xml:space="preserve">Mardi Gras button. It only changes the other button’s colors (which </w:t>
+      <w:pPr>
+        <w:pStyle w:val="ListParagraph"/>
+        <w:numPr>
+          <w:ilvl w:val="0"/>
+          <w:numId w:val="1"/>
+        </w:numPr>
+      </w:pPr>
+      <w:r>
+        <w:t>For shows currently playing, maybe make sure there’s a “season complete”, a “</w:t>
+      </w:r>
+      <w:proofErr w:type="spellStart"/>
+      <w:r>
+        <w:t>SxEy</w:t>
+      </w:r>
+      <w:proofErr w:type="spellEnd"/>
+      <w:r>
+        <w:t xml:space="preserve">” if </w:t>
       </w:r>
       <w:proofErr w:type="gramStart"/>
       <w:r>
-        <w:t>is  a</w:t>
+        <w:t>it’s  still</w:t>
       </w:r>
       <w:proofErr w:type="gramEnd"/>
       <w:r>
-        <w:t xml:space="preserve"> good look) but nothing else is Mardi Gras about it. Maybe leave all the </w:t>
-      </w:r>
-      <w:proofErr w:type="gramStart"/>
-      <w:r>
-        <w:t>buttons</w:t>
-      </w:r>
-      <w:proofErr w:type="gramEnd"/>
-      <w:r>
-        <w:t xml:space="preserve"> those colors permanently and find a different use for the Mardi Gras button. </w:t>
+        <w:t xml:space="preserve"> going on and the expected completion date (for those that wait to binge until it’s over)</w:t>
       </w:r>
     </w:p>
     <w:p>
-      <w:r>
-        <w:t xml:space="preserve">Confirm that notifications will notify you when the next show is airing. </w:t>
+      <w:pPr>
+        <w:pStyle w:val="ListParagraph"/>
+        <w:numPr>
+          <w:ilvl w:val="0"/>
+          <w:numId w:val="1"/>
+        </w:numPr>
+      </w:pPr>
+      <w:r>
+        <w:t xml:space="preserve">If we prompt for a name, the settings name should indicate it would change that as a persistent name, or something like that. </w:t>
+      </w:r>
+      <w:proofErr w:type="gramStart"/>
+      <w:r>
+        <w:t>So</w:t>
+      </w:r>
+      <w:proofErr w:type="gramEnd"/>
+      <w:r>
+        <w:t xml:space="preserve"> if it’s Travis right now, but someone in </w:t>
+      </w:r>
+      <w:proofErr w:type="gramStart"/>
+      <w:r>
+        <w:t>settings</w:t>
+      </w:r>
+      <w:proofErr w:type="gramEnd"/>
+      <w:r>
+        <w:t xml:space="preserve"> types in “Fredrico” there should be a prompt that </w:t>
+      </w:r>
+      <w:proofErr w:type="gramStart"/>
+      <w:r>
+        <w:t>says</w:t>
+      </w:r>
+      <w:proofErr w:type="gramEnd"/>
+      <w:r>
+        <w:t xml:space="preserve"> “This is Frederico’s now, the only way back is to come back here.” Or something similarly snarky. </w:t>
       </w:r>
     </w:p>
     <w:p>
-      <w:r>
-        <w:t>For shows currently playing, maybe make sure there’s a “season complete”, a “</w:t>
-      </w:r>
-      <w:proofErr w:type="spellStart"/>
-      <w:r>
-        <w:t>SxEy</w:t>
-      </w:r>
-      <w:proofErr w:type="spellEnd"/>
-      <w:r>
-        <w:t xml:space="preserve">” if </w:t>
+      <w:pPr>
+        <w:pStyle w:val="ListParagraph"/>
+        <w:numPr>
+          <w:ilvl w:val="0"/>
+          <w:numId w:val="1"/>
+        </w:numPr>
+      </w:pPr>
+      <w:r>
+        <w:t xml:space="preserve">A “Pro” toggle </w:t>
       </w:r>
       <w:proofErr w:type="gramStart"/>
       <w:r>
-        <w:t>it’s  still</w:t>
+        <w:t>with  a</w:t>
       </w:r>
       <w:proofErr w:type="gramEnd"/>
       <w:r>
-        <w:t xml:space="preserve"> going on and the expected completion date (for those that wait to binge until it’s over)</w:t>
-      </w:r>
-    </w:p>
-    <w:p>
-      <w:r>
-        <w:t xml:space="preserve">If we prompt for a name, the settings name should indicate it would change that as a persistent name, or something like that. </w:t>
-      </w:r>
-    </w:p>
-    <w:p>
-      <w:r>
-        <w:t xml:space="preserve">A “Pro” toggle </w:t>
-      </w:r>
-      <w:proofErr w:type="gramStart"/>
-      <w:r>
-        <w:t>with  a</w:t>
-      </w:r>
-      <w:proofErr w:type="gramEnd"/>
-      <w:r>
         <w:t xml:space="preserve"> list of what is added with the switch in settings. </w:t>
-      </w:r>
-    </w:p>
-    <w:p>
-      <w:r>
-        <w:t xml:space="preserve">We need to fill the white space on the front page right now with something spectacular (since there’s room). </w:t>
       </w:r>
     </w:p>
     <w:p/>
@@ -162,6 +203,100 @@
     </w:sectPr>
   </w:body>
 </w:document>
+</file>
+
+<file path=word/numbering.xml><?xml version="1.0" encoding="utf-8"?>
+<w:numbering xmlns:wpc="http://schemas.microsoft.com/office/word/2010/wordprocessingCanvas" xmlns:cx="http://schemas.microsoft.com/office/drawing/2014/chartex" xmlns:cx1="http://schemas.microsoft.com/office/drawing/2015/9/8/chartex" xmlns:cx2="http://schemas.microsoft.com/office/drawing/2015/10/21/chartex" xmlns:cx3="http://schemas.microsoft.com/office/drawing/2016/5/9/chartex" xmlns:cx4="http://schemas.microsoft.com/office/drawing/2016/5/10/chartex" xmlns:cx5="http://schemas.microsoft.com/office/drawing/2016/5/11/chartex" xmlns:cx6="http://schemas.microsoft.com/office/drawing/2016/5/12/chartex" xmlns:cx7="http://schemas.microsoft.com/office/drawing/2016/5/13/chartex" xmlns:cx8="http://schemas.microsoft.com/office/drawing/2016/5/14/chartex" xmlns:mc="http://schemas.openxmlformats.org/markup-compatibility/2006" xmlns:aink="http://schemas.microsoft.com/office/drawing/2016/ink" xmlns:am3d="http://schemas.microsoft.com/office/drawing/2017/model3d" xmlns:o="urn:schemas-microsoft-com:office:office" xmlns:oel="http://schemas.microsoft.com/office/2019/extlst" xmlns:r="http://schemas.openxmlformats.org/officeDocument/2006/relationships" xmlns:m="http://schemas.openxmlformats.org/officeDocument/2006/math" xmlns:v="urn:schemas-microsoft-com:vml" xmlns:wp14="http://schemas.microsoft.com/office/word/2010/wordprocessingDrawing" xmlns:wp="http://schemas.openxmlformats.org/drawingml/2006/wordprocessingDrawing" xmlns:w10="urn:schemas-microsoft-com:office:word" xmlns:w="http://schemas.openxmlformats.org/wordprocessingml/2006/main" xmlns:w14="http://schemas.microsoft.com/office/word/2010/wordml" xmlns:w15="http://schemas.microsoft.com/office/word/2012/wordml" xmlns:w16cex="http://schemas.microsoft.com/office/word/2018/wordml/cex" xmlns:w16cid="http://schemas.microsoft.com/office/word/2016/wordml/cid" xmlns:w16="http://schemas.microsoft.com/office/word/2018/wordml" xmlns:w16du="http://schemas.microsoft.com/office/word/2023/wordml/word16du" xmlns:w16sdtdh="http://schemas.microsoft.com/office/word/2020/wordml/sdtdatahash" xmlns:w16sdtfl="http://schemas.microsoft.com/office/word/2024/wordml/sdtformatlock" xmlns:w16se="http://schemas.microsoft.com/office/word/2015/wordml/symex" xmlns:wpg="http://schemas.microsoft.com/office/word/2010/wordprocessingGroup" xmlns:wpi="http://schemas.microsoft.com/office/word/2010/wordprocessingInk" xmlns:wne="http://schemas.microsoft.com/office/word/2006/wordml" xmlns:wps="http://schemas.microsoft.com/office/word/2010/wordprocessingShape" mc:Ignorable="w14 w15 w16se w16cid w16 w16cex w16sdtdh w16sdtfl w16du wp14">
+  <w:abstractNum w:abstractNumId="0" w15:restartNumberingAfterBreak="0">
+    <w:nsid w:val="71D013FF"/>
+    <w:multiLevelType w:val="hybridMultilevel"/>
+    <w:tmpl w:val="B928B7BE"/>
+    <w:lvl w:ilvl="0" w:tplc="0409000F">
+      <w:start w:val="1"/>
+      <w:numFmt w:val="decimal"/>
+      <w:lvlText w:val="%1."/>
+      <w:lvlJc w:val="left"/>
+      <w:pPr>
+        <w:ind w:left="720" w:hanging="360"/>
+      </w:pPr>
+    </w:lvl>
+    <w:lvl w:ilvl="1" w:tplc="04090019" w:tentative="1">
+      <w:start w:val="1"/>
+      <w:numFmt w:val="lowerLetter"/>
+      <w:lvlText w:val="%2."/>
+      <w:lvlJc w:val="left"/>
+      <w:pPr>
+        <w:ind w:left="1440" w:hanging="360"/>
+      </w:pPr>
+    </w:lvl>
+    <w:lvl w:ilvl="2" w:tplc="0409001B" w:tentative="1">
+      <w:start w:val="1"/>
+      <w:numFmt w:val="lowerRoman"/>
+      <w:lvlText w:val="%3."/>
+      <w:lvlJc w:val="right"/>
+      <w:pPr>
+        <w:ind w:left="2160" w:hanging="180"/>
+      </w:pPr>
+    </w:lvl>
+    <w:lvl w:ilvl="3" w:tplc="0409000F" w:tentative="1">
+      <w:start w:val="1"/>
+      <w:numFmt w:val="decimal"/>
+      <w:lvlText w:val="%4."/>
+      <w:lvlJc w:val="left"/>
+      <w:pPr>
+        <w:ind w:left="2880" w:hanging="360"/>
+      </w:pPr>
+    </w:lvl>
+    <w:lvl w:ilvl="4" w:tplc="04090019" w:tentative="1">
+      <w:start w:val="1"/>
+      <w:numFmt w:val="lowerLetter"/>
+      <w:lvlText w:val="%5."/>
+      <w:lvlJc w:val="left"/>
+      <w:pPr>
+        <w:ind w:left="3600" w:hanging="360"/>
+      </w:pPr>
+    </w:lvl>
+    <w:lvl w:ilvl="5" w:tplc="0409001B" w:tentative="1">
+      <w:start w:val="1"/>
+      <w:numFmt w:val="lowerRoman"/>
+      <w:lvlText w:val="%6."/>
+      <w:lvlJc w:val="right"/>
+      <w:pPr>
+        <w:ind w:left="4320" w:hanging="180"/>
+      </w:pPr>
+    </w:lvl>
+    <w:lvl w:ilvl="6" w:tplc="0409000F" w:tentative="1">
+      <w:start w:val="1"/>
+      <w:numFmt w:val="decimal"/>
+      <w:lvlText w:val="%7."/>
+      <w:lvlJc w:val="left"/>
+      <w:pPr>
+        <w:ind w:left="5040" w:hanging="360"/>
+      </w:pPr>
+    </w:lvl>
+    <w:lvl w:ilvl="7" w:tplc="04090019" w:tentative="1">
+      <w:start w:val="1"/>
+      <w:numFmt w:val="lowerLetter"/>
+      <w:lvlText w:val="%8."/>
+      <w:lvlJc w:val="left"/>
+      <w:pPr>
+        <w:ind w:left="5760" w:hanging="360"/>
+      </w:pPr>
+    </w:lvl>
+    <w:lvl w:ilvl="8" w:tplc="0409001B" w:tentative="1">
+      <w:start w:val="1"/>
+      <w:numFmt w:val="lowerRoman"/>
+      <w:lvlText w:val="%9."/>
+      <w:lvlJc w:val="right"/>
+      <w:pPr>
+        <w:ind w:left="6480" w:hanging="180"/>
+      </w:pPr>
+    </w:lvl>
+  </w:abstractNum>
+  <w:num w:numId="1" w16cid:durableId="1804538116">
+    <w:abstractNumId w:val="0"/>
+  </w:num>
+</w:numbering>
 </file>
 
 <file path=word/styles.xml><?xml version="1.0" encoding="utf-8"?>

</xml_diff>